<commit_message>
Login (Auth System) and sign up form validation 2. Sign up form code refactoring
</commit_message>
<xml_diff>
--- a/documentation/Amastata - Thesis.docx
+++ b/documentation/Amastata - Thesis.docx
@@ -515,7 +515,7 @@
           <w:szCs w:val="24"/>
         </w:rPr>
         <w:lastRenderedPageBreak/>
-        <w:t>Abstraction</w:t>
+        <w:t>Abstract</w:t>
       </w:r>
       <w:bookmarkEnd w:id="2"/>
       <w:bookmarkEnd w:id="3"/>
@@ -2578,7 +2578,7 @@
           <w:sz w:val="24"/>
           <w:szCs w:val="24"/>
         </w:rPr>
-        <w:t>The purpose of this study is to design, develop, and implement an innovative Centralized Loan Application Management System for microfinance institutions (MFIs) in Zambia. This system aims to address critical challenges within the microfinance sector, specifically focusing on the inefficiencies in interest rate comparison, the need for digitizing the loan application process, and the imperative to automate payment reminders and credit scoring. By achieving these objectives, the study seeks to contribute significantly to the enhancement of operational efficiency, user experience, and risk management within the microfinance landscape.</w:t>
+        <w:t>The purpose of this study is to design and implement an innovative Centralized Loan Application Management System for microfinance institutions (MFIs) in Zambia. This system aims to address critical challenges within the microfinance sector, specifically focusing on the inefficiencies in interest rate comparison, the need for digitizing the loan application process, and the imperative to automate payment reminders and credit scoring. By achieving these objectives, the study seeks to contribute significantly to the enhancement of operational efficiency, user experience, and risk management within the microfinance landscape.</w:t>
       </w:r>
     </w:p>
     <w:p>
@@ -2972,7 +2972,27 @@
           <w:szCs w:val="24"/>
           <w:lang w:eastAsia="zh-CN"/>
         </w:rPr>
-        <w:t>Siwale and Godfroid (2022) present a nuanced examination of the digitization process in microfinance and its effects on the sector's traditional human-centric approach. The authors argue that as MFIs embrace digital platforms for loan application processing, there exists a risk of diminishing the personalized and empathetic interactions that have long characterized these institutions. They emphasize that maintaining the 'human face' of microfinance is essential for fostering client trust, particularly among vulnerable and underserved populations.</w:t>
+        <w:t xml:space="preserve">Siwale and </w:t>
+      </w:r>
+      <w:proofErr w:type="spellStart"/>
+      <w:r>
+        <w:rPr>
+          <w:rFonts w:ascii="Times New Roman" w:eastAsiaTheme="minorEastAsia" w:hAnsi="Times New Roman" w:cs="Times New Roman"/>
+          <w:sz w:val="24"/>
+          <w:szCs w:val="24"/>
+          <w:lang w:eastAsia="zh-CN"/>
+        </w:rPr>
+        <w:t>Godfroid</w:t>
+      </w:r>
+      <w:proofErr w:type="spellEnd"/>
+      <w:r>
+        <w:rPr>
+          <w:rFonts w:ascii="Times New Roman" w:eastAsiaTheme="minorEastAsia" w:hAnsi="Times New Roman" w:cs="Times New Roman"/>
+          <w:sz w:val="24"/>
+          <w:szCs w:val="24"/>
+          <w:lang w:eastAsia="zh-CN"/>
+        </w:rPr>
+        <w:t xml:space="preserve"> (2022) present a nuanced examination of the digitization process in microfinance and its effects on the sector's traditional human-centric approach. The authors argue that as MFIs embrace digital platforms for loan application processing, there exists a risk of diminishing the personalized and empathetic interactions that have long characterized these institutions. They emphasize that maintaining the 'human face' of microfinance is essential for fostering client trust, particularly among vulnerable and underserved populations.</w:t>
       </w:r>
     </w:p>
     <w:p>

</xml_diff>